<commit_message>
feat : maj questions-au-client
</commit_message>
<xml_diff>
--- a/Questions-au-client.docx
+++ b/Questions-au-client.docx
@@ -429,6 +429,164 @@
       </w:pPr>
       <w:r>
         <w:t>Qu’est ce qui manque à votre entreprise</w:t>
+      </w:r>
+    </w:p>
+    <w:p>
+      <w:pPr>
+        <w:pStyle w:val="Paragraphedeliste"/>
+        <w:numPr>
+          <w:ilvl w:val="0"/>
+          <w:numId w:val="2"/>
+        </w:numPr>
+      </w:pPr>
+      <w:r>
+        <w:t>Site ? boutique ? livraison ?</w:t>
+      </w:r>
+    </w:p>
+    <w:p>
+      <w:pPr>
+        <w:pStyle w:val="Paragraphedeliste"/>
+        <w:numPr>
+          <w:ilvl w:val="0"/>
+          <w:numId w:val="2"/>
+        </w:numPr>
+      </w:pPr>
+      <w:r>
+        <w:t xml:space="preserve">Quels concurrents </w:t>
+      </w:r>
+      <w:r>
+        <w:t xml:space="preserve">? </w:t>
+      </w:r>
+      <w:r>
+        <w:t>Sont-ils des concurrents directes ou indirectes ? Proposent-t-ils une similaire avec un site internet ?</w:t>
+      </w:r>
+    </w:p>
+    <w:p/>
+    <w:p>
+      <w:r>
+        <w:t>Opportunités :</w:t>
+      </w:r>
+    </w:p>
+    <w:p>
+      <w:pPr>
+        <w:pStyle w:val="Paragraphedeliste"/>
+        <w:numPr>
+          <w:ilvl w:val="0"/>
+          <w:numId w:val="2"/>
+        </w:numPr>
+      </w:pPr>
+      <w:r>
+        <w:t>Sous-estimation du marché</w:t>
+      </w:r>
+    </w:p>
+    <w:p>
+      <w:pPr>
+        <w:pStyle w:val="Paragraphedeliste"/>
+        <w:numPr>
+          <w:ilvl w:val="0"/>
+          <w:numId w:val="2"/>
+        </w:numPr>
+        <w:rPr>
+          <w:i/>
+        </w:rPr>
+      </w:pPr>
+      <w:r>
+        <w:rPr>
+          <w:i/>
+        </w:rPr>
+        <w:t xml:space="preserve">Concurrence </w:t>
+      </w:r>
+      <w:proofErr w:type="spellStart"/>
+      <w:r>
+        <w:rPr>
+          <w:i/>
+        </w:rPr>
+        <w:t>cf</w:t>
+      </w:r>
+      <w:proofErr w:type="spellEnd"/>
+      <w:r>
+        <w:rPr>
+          <w:i/>
+        </w:rPr>
+        <w:t xml:space="preserve"> faiblesses... </w:t>
+      </w:r>
+    </w:p>
+    <w:p>
+      <w:pPr>
+        <w:pStyle w:val="Paragraphedeliste"/>
+        <w:numPr>
+          <w:ilvl w:val="0"/>
+          <w:numId w:val="2"/>
+        </w:numPr>
+      </w:pPr>
+      <w:r>
+        <w:t xml:space="preserve">Croissance des besoins </w:t>
+      </w:r>
+    </w:p>
+    <w:p>
+      <w:pPr>
+        <w:pStyle w:val="Paragraphedeliste"/>
+        <w:numPr>
+          <w:ilvl w:val="0"/>
+          <w:numId w:val="2"/>
+        </w:numPr>
+      </w:pPr>
+      <w:r>
+        <w:t>Médias et réseaux sociaux : Facebook, Instagram, X, Thread et YouTube.</w:t>
+      </w:r>
+    </w:p>
+    <w:p/>
+    <w:p>
+      <w:r>
+        <w:t>Menaces :</w:t>
+      </w:r>
+    </w:p>
+    <w:p>
+      <w:pPr>
+        <w:pStyle w:val="Paragraphedeliste"/>
+        <w:numPr>
+          <w:ilvl w:val="0"/>
+          <w:numId w:val="2"/>
+        </w:numPr>
+      </w:pPr>
+      <w:r>
+        <w:t>Nouveaux concurrents</w:t>
+      </w:r>
+    </w:p>
+    <w:p>
+      <w:pPr>
+        <w:pStyle w:val="Paragraphedeliste"/>
+        <w:numPr>
+          <w:ilvl w:val="0"/>
+          <w:numId w:val="2"/>
+        </w:numPr>
+      </w:pPr>
+      <w:r>
+        <w:t>Durcissement de l’environnement réglementaire</w:t>
+      </w:r>
+    </w:p>
+    <w:p>
+      <w:pPr>
+        <w:pStyle w:val="Paragraphedeliste"/>
+        <w:numPr>
+          <w:ilvl w:val="0"/>
+          <w:numId w:val="2"/>
+        </w:numPr>
+      </w:pPr>
+      <w:r>
+        <w:t>Couverture médiatique négative de la presse – médias</w:t>
+      </w:r>
+    </w:p>
+    <w:p>
+      <w:pPr>
+        <w:pStyle w:val="Paragraphedeliste"/>
+        <w:numPr>
+          <w:ilvl w:val="0"/>
+          <w:numId w:val="2"/>
+        </w:numPr>
+      </w:pPr>
+      <w:r>
+        <w:t>Changement d’attitude des clients envers votre entreprise</w:t>
       </w:r>
       <w:bookmarkStart w:id="0" w:name="_GoBack"/>
       <w:bookmarkEnd w:id="0"/>

</xml_diff>